<commit_message>
Updated with google doc link
</commit_message>
<xml_diff>
--- a/Report/Design Wits.docx
+++ b/Report/Design Wits.docx
@@ -1,6 +1,6 @@
 
 <file path=word/document.xml><?xml version="1.0" encoding="utf-8"?>
-<w:document xmlns:wpc="http://schemas.microsoft.com/office/word/2010/wordprocessingCanvas" xmlns:cx="http://schemas.microsoft.com/office/drawing/2014/chartex" xmlns:cx1="http://schemas.microsoft.com/office/drawing/2015/9/8/chartex" xmlns:cx2="http://schemas.microsoft.com/office/drawing/2015/10/21/chartex" xmlns:cx3="http://schemas.microsoft.com/office/drawing/2016/5/9/chartex" xmlns:cx4="http://schemas.microsoft.com/office/drawing/2016/5/10/chartex" xmlns:cx5="http://schemas.microsoft.com/office/drawing/2016/5/11/chartex" xmlns:cx6="http://schemas.microsoft.com/office/drawing/2016/5/12/chartex" xmlns:cx7="http://schemas.microsoft.com/office/drawing/2016/5/13/chartex" xmlns:cx8="http://schemas.microsoft.com/office/drawing/2016/5/14/chartex" xmlns:mc="http://schemas.openxmlformats.org/markup-compatibility/2006" xmlns:aink="http://schemas.microsoft.com/office/drawing/2016/ink" xmlns:am3d="http://schemas.microsoft.com/office/drawing/2017/model3d" xmlns:o="urn:schemas-microsoft-com:office:office" xmlns:oel="http://schemas.microsoft.com/office/2019/extlst" xmlns:r="http://schemas.openxmlformats.org/officeDocument/2006/relationships" xmlns:m="http://schemas.openxmlformats.org/officeDocument/2006/math" xmlns:v="urn:schemas-microsoft-com:vml" xmlns:wp14="http://schemas.microsoft.com/office/word/2010/wordprocessingDrawing" xmlns:wp="http://schemas.openxmlformats.org/drawingml/2006/wordprocessingDrawing" xmlns:w10="urn:schemas-microsoft-com:office:word" xmlns:w="http://schemas.openxmlformats.org/wordprocessingml/2006/main" xmlns:w14="http://schemas.microsoft.com/office/word/2010/wordml" xmlns:w15="http://schemas.microsoft.com/office/word/2012/wordml" xmlns:w16cex="http://schemas.microsoft.com/office/word/2018/wordml/cex" xmlns:w16cid="http://schemas.microsoft.com/office/word/2016/wordml/cid" xmlns:w16="http://schemas.microsoft.com/office/word/2018/wordml" xmlns:w16sdtdh="http://schemas.microsoft.com/office/word/2020/wordml/sdtdatahash" xmlns:w16se="http://schemas.microsoft.com/office/word/2015/wordml/symex" xmlns:wpg="http://schemas.microsoft.com/office/word/2010/wordprocessingGroup" xmlns:wpi="http://schemas.microsoft.com/office/word/2010/wordprocessingInk" xmlns:wne="http://schemas.microsoft.com/office/word/2006/wordml" xmlns:wps="http://schemas.microsoft.com/office/word/2010/wordprocessingShape" mc:Ignorable="w14 w15 w16se w16cid w16 w16cex w16sdtdh wp14">
+<w:document xmlns:wpc="http://schemas.microsoft.com/office/word/2010/wordprocessingCanvas" xmlns:cx="http://schemas.microsoft.com/office/drawing/2014/chartex" xmlns:mc="http://schemas.openxmlformats.org/markup-compatibility/2006" xmlns:o="urn:schemas-microsoft-com:office:office" xmlns:r="http://schemas.openxmlformats.org/officeDocument/2006/relationships" xmlns:m="http://schemas.openxmlformats.org/officeDocument/2006/math" xmlns:v="urn:schemas-microsoft-com:vml" xmlns:wp14="http://schemas.microsoft.com/office/word/2010/wordprocessingDrawing" xmlns:wp="http://schemas.openxmlformats.org/drawingml/2006/wordprocessingDrawing" xmlns:w10="urn:schemas-microsoft-com:office:word" xmlns:w="http://schemas.openxmlformats.org/wordprocessingml/2006/main" xmlns:w14="http://schemas.microsoft.com/office/word/2010/wordml" xmlns:w15="http://schemas.microsoft.com/office/word/2012/wordml" xmlns:w16se="http://schemas.microsoft.com/office/word/2015/wordml/symex" xmlns:wpg="http://schemas.microsoft.com/office/word/2010/wordprocessingGroup" xmlns:wpi="http://schemas.microsoft.com/office/word/2010/wordprocessingInk" xmlns:wne="http://schemas.microsoft.com/office/word/2006/wordml" xmlns:wps="http://schemas.microsoft.com/office/word/2010/wordprocessingShape" mc:Ignorable="w14 w15 w16se wp14">
   <w:body>
     <w:p>
       <w:pPr>
@@ -22,7 +22,6 @@
           <w:noProof/>
           <w:sz w:val="72"/>
           <w:szCs w:val="72"/>
-          <w:lang w:val="en-ZA"/>
         </w:rPr>
         <w:drawing>
           <wp:inline distT="0" distB="0" distL="0" distR="0" wp14:anchorId="2808AE19" wp14:editId="2380F85B">
@@ -87,6 +86,42 @@
     </w:p>
     <w:p>
       <w:pPr>
+        <w:rPr>
+          <w:rFonts w:ascii="Arial" w:hAnsi="Arial" w:cs="Arial"/>
+          <w:bCs/>
+          <w:i/>
+          <w:sz w:val="28"/>
+          <w:szCs w:val="28"/>
+          <w:u w:val="double"/>
+        </w:rPr>
+      </w:pPr>
+      <w:hyperlink r:id="rId7" w:history="1">
+        <w:r>
+          <w:rPr>
+            <w:rStyle w:val="Hyperlink"/>
+            <w:rFonts w:ascii="Arial" w:hAnsi="Arial" w:cs="Arial"/>
+            <w:bCs/>
+            <w:i/>
+            <w:sz w:val="28"/>
+            <w:szCs w:val="28"/>
+          </w:rPr>
+          <w:t>Google doc link</w:t>
+        </w:r>
+      </w:hyperlink>
+      <w:r>
+        <w:rPr>
+          <w:rFonts w:ascii="Arial" w:hAnsi="Arial" w:cs="Arial"/>
+          <w:bCs/>
+          <w:i/>
+          <w:sz w:val="28"/>
+          <w:szCs w:val="28"/>
+          <w:u w:val="double"/>
+        </w:rPr>
+        <w:t xml:space="preserve"> </w:t>
+      </w:r>
+    </w:p>
+    <w:p>
+      <w:pPr>
         <w:spacing w:after="0" w:line="541" w:lineRule="auto"/>
         <w:ind w:right="4113"/>
         <w:rPr>
@@ -142,18 +177,8 @@
           <w:sz w:val="28"/>
           <w:szCs w:val="28"/>
         </w:rPr>
-        <w:t xml:space="preserve">Select simulation </w:t>
-      </w:r>
-      <w:proofErr w:type="gramStart"/>
-      <w:r>
-        <w:rPr>
-          <w:rFonts w:ascii="Arial" w:hAnsi="Arial" w:cs="Arial"/>
-          <w:sz w:val="28"/>
-          <w:szCs w:val="28"/>
-        </w:rPr>
-        <w:t>modes</w:t>
-      </w:r>
-      <w:proofErr w:type="gramEnd"/>
+        <w:t>Select simulation modes</w:t>
+      </w:r>
     </w:p>
     <w:p>
       <w:pPr>
@@ -175,18 +200,8 @@
           <w:sz w:val="28"/>
           <w:szCs w:val="28"/>
         </w:rPr>
-        <w:t xml:space="preserve">Initialize city zones and </w:t>
-      </w:r>
-      <w:proofErr w:type="gramStart"/>
-      <w:r>
-        <w:rPr>
-          <w:rFonts w:ascii="Arial" w:hAnsi="Arial" w:cs="Arial"/>
-          <w:sz w:val="28"/>
-          <w:szCs w:val="28"/>
-        </w:rPr>
-        <w:t>layouts</w:t>
-      </w:r>
-      <w:proofErr w:type="gramEnd"/>
+        <w:t>Initialize city zones and layouts</w:t>
+      </w:r>
     </w:p>
     <w:p>
       <w:pPr>
@@ -208,18 +223,8 @@
           <w:sz w:val="28"/>
           <w:szCs w:val="28"/>
         </w:rPr>
-        <w:t xml:space="preserve">Control resource allocation to </w:t>
-      </w:r>
-      <w:proofErr w:type="gramStart"/>
-      <w:r>
-        <w:rPr>
-          <w:rFonts w:ascii="Arial" w:hAnsi="Arial" w:cs="Arial"/>
-          <w:sz w:val="28"/>
-          <w:szCs w:val="28"/>
-        </w:rPr>
-        <w:t>buildings</w:t>
-      </w:r>
-      <w:proofErr w:type="gramEnd"/>
+        <w:t>Control resource allocation to buildings</w:t>
+      </w:r>
     </w:p>
     <w:p>
       <w:pPr>
@@ -241,18 +246,8 @@
           <w:sz w:val="28"/>
           <w:szCs w:val="28"/>
         </w:rPr>
-        <w:t xml:space="preserve">Let players make economic </w:t>
-      </w:r>
-      <w:proofErr w:type="gramStart"/>
-      <w:r>
-        <w:rPr>
-          <w:rFonts w:ascii="Arial" w:hAnsi="Arial" w:cs="Arial"/>
-          <w:sz w:val="28"/>
-          <w:szCs w:val="28"/>
-        </w:rPr>
-        <w:t>decisions</w:t>
-      </w:r>
-      <w:proofErr w:type="gramEnd"/>
+        <w:t>Let players make economic decisions</w:t>
+      </w:r>
     </w:p>
     <w:p>
       <w:pPr>
@@ -274,18 +269,8 @@
           <w:sz w:val="28"/>
           <w:szCs w:val="28"/>
         </w:rPr>
-        <w:t xml:space="preserve">Allow players to inspect buildings and </w:t>
-      </w:r>
-      <w:proofErr w:type="gramStart"/>
-      <w:r>
-        <w:rPr>
-          <w:rFonts w:ascii="Arial" w:hAnsi="Arial" w:cs="Arial"/>
-          <w:sz w:val="28"/>
-          <w:szCs w:val="28"/>
-        </w:rPr>
-        <w:t>zones</w:t>
-      </w:r>
-      <w:proofErr w:type="gramEnd"/>
+        <w:t>Allow players to inspect buildings and zones</w:t>
+      </w:r>
     </w:p>
     <w:p>
       <w:pPr>
@@ -303,6 +288,8 @@
         </w:rPr>
         <w:t>Provide Citizens that:</w:t>
       </w:r>
+      <w:bookmarkStart w:id="0" w:name="_GoBack"/>
+      <w:bookmarkEnd w:id="0"/>
     </w:p>
     <w:p>
       <w:pPr>
@@ -324,18 +311,8 @@
           <w:sz w:val="28"/>
           <w:szCs w:val="28"/>
         </w:rPr>
-        <w:t xml:space="preserve">Have unique identifiers and </w:t>
-      </w:r>
-      <w:proofErr w:type="gramStart"/>
-      <w:r>
-        <w:rPr>
-          <w:rFonts w:ascii="Arial" w:hAnsi="Arial" w:cs="Arial"/>
-          <w:sz w:val="28"/>
-          <w:szCs w:val="28"/>
-        </w:rPr>
-        <w:t>demographics</w:t>
-      </w:r>
-      <w:proofErr w:type="gramEnd"/>
+        <w:t>Have unique identifiers and demographics</w:t>
+      </w:r>
     </w:p>
     <w:p>
       <w:pPr>
@@ -357,18 +334,8 @@
           <w:sz w:val="28"/>
           <w:szCs w:val="28"/>
         </w:rPr>
-        <w:t xml:space="preserve">Can be employed in </w:t>
-      </w:r>
-      <w:proofErr w:type="gramStart"/>
-      <w:r>
-        <w:rPr>
-          <w:rFonts w:ascii="Arial" w:hAnsi="Arial" w:cs="Arial"/>
-          <w:sz w:val="28"/>
-          <w:szCs w:val="28"/>
-        </w:rPr>
-        <w:t>buildings</w:t>
-      </w:r>
-      <w:proofErr w:type="gramEnd"/>
+        <w:t>Can be employed in buildings</w:t>
+      </w:r>
     </w:p>
     <w:p>
       <w:pPr>
@@ -390,18 +357,8 @@
           <w:sz w:val="28"/>
           <w:szCs w:val="28"/>
         </w:rPr>
-        <w:t xml:space="preserve">Pay taxes based on </w:t>
-      </w:r>
-      <w:proofErr w:type="gramStart"/>
-      <w:r>
-        <w:rPr>
-          <w:rFonts w:ascii="Arial" w:hAnsi="Arial" w:cs="Arial"/>
-          <w:sz w:val="28"/>
-          <w:szCs w:val="28"/>
-        </w:rPr>
-        <w:t>income</w:t>
-      </w:r>
-      <w:proofErr w:type="gramEnd"/>
+        <w:t>Pay taxes based on income</w:t>
+      </w:r>
     </w:p>
     <w:p>
       <w:pPr>
@@ -423,18 +380,8 @@
           <w:sz w:val="28"/>
           <w:szCs w:val="28"/>
         </w:rPr>
-        <w:t xml:space="preserve">Have variable satisfaction </w:t>
-      </w:r>
-      <w:proofErr w:type="gramStart"/>
-      <w:r>
-        <w:rPr>
-          <w:rFonts w:ascii="Arial" w:hAnsi="Arial" w:cs="Arial"/>
-          <w:sz w:val="28"/>
-          <w:szCs w:val="28"/>
-        </w:rPr>
-        <w:t>levels</w:t>
-      </w:r>
-      <w:proofErr w:type="gramEnd"/>
+        <w:t>Have variable satisfaction levels</w:t>
+      </w:r>
     </w:p>
     <w:p>
       <w:pPr>
@@ -456,18 +403,8 @@
           <w:sz w:val="28"/>
           <w:szCs w:val="28"/>
         </w:rPr>
-        <w:t xml:space="preserve">Consume city </w:t>
-      </w:r>
-      <w:proofErr w:type="gramStart"/>
-      <w:r>
-        <w:rPr>
-          <w:rFonts w:ascii="Arial" w:hAnsi="Arial" w:cs="Arial"/>
-          <w:sz w:val="28"/>
-          <w:szCs w:val="28"/>
-        </w:rPr>
-        <w:t>resources</w:t>
-      </w:r>
-      <w:proofErr w:type="gramEnd"/>
+        <w:t>Consume city resources</w:t>
+      </w:r>
     </w:p>
     <w:p>
       <w:pPr>
@@ -489,18 +426,8 @@
           <w:sz w:val="28"/>
           <w:szCs w:val="28"/>
         </w:rPr>
-        <w:t xml:space="preserve">Use transport </w:t>
-      </w:r>
-      <w:proofErr w:type="gramStart"/>
-      <w:r>
-        <w:rPr>
-          <w:rFonts w:ascii="Arial" w:hAnsi="Arial" w:cs="Arial"/>
-          <w:sz w:val="28"/>
-          <w:szCs w:val="28"/>
-        </w:rPr>
-        <w:t>networks</w:t>
-      </w:r>
-      <w:proofErr w:type="gramEnd"/>
+        <w:t>Use transport networks</w:t>
+      </w:r>
     </w:p>
     <w:p>
       <w:pPr>
@@ -583,6 +510,7 @@
           <w:sz w:val="28"/>
           <w:szCs w:val="28"/>
         </w:rPr>
+        <w:lastRenderedPageBreak/>
         <w:tab/>
       </w:r>
       <w:r>
@@ -621,7 +549,6 @@
           <w:sz w:val="28"/>
           <w:szCs w:val="28"/>
         </w:rPr>
-        <w:lastRenderedPageBreak/>
         <w:tab/>
       </w:r>
       <w:r>
@@ -738,18 +665,8 @@
           <w:sz w:val="28"/>
           <w:szCs w:val="28"/>
         </w:rPr>
-        <w:t xml:space="preserve">Require maintenance and </w:t>
-      </w:r>
-      <w:proofErr w:type="gramStart"/>
-      <w:r>
-        <w:rPr>
-          <w:rFonts w:ascii="Arial" w:hAnsi="Arial" w:cs="Arial"/>
-          <w:sz w:val="28"/>
-          <w:szCs w:val="28"/>
-        </w:rPr>
-        <w:t>resources</w:t>
-      </w:r>
-      <w:proofErr w:type="gramEnd"/>
+        <w:t>Require maintenance and resources</w:t>
+      </w:r>
     </w:p>
     <w:p>
       <w:pPr>
@@ -817,18 +734,8 @@
           <w:sz w:val="28"/>
           <w:szCs w:val="28"/>
         </w:rPr>
-        <w:t xml:space="preserve">Generate tax </w:t>
-      </w:r>
-      <w:proofErr w:type="gramStart"/>
-      <w:r>
-        <w:rPr>
-          <w:rFonts w:ascii="Arial" w:hAnsi="Arial" w:cs="Arial"/>
-          <w:sz w:val="28"/>
-          <w:szCs w:val="28"/>
-        </w:rPr>
-        <w:t>revenue</w:t>
-      </w:r>
-      <w:proofErr w:type="gramEnd"/>
+        <w:t>Generate tax revenue</w:t>
+      </w:r>
     </w:p>
     <w:p>
       <w:pPr>
@@ -850,18 +757,8 @@
           <w:sz w:val="28"/>
           <w:szCs w:val="28"/>
         </w:rPr>
-        <w:t xml:space="preserve">Have capacity </w:t>
-      </w:r>
-      <w:proofErr w:type="gramStart"/>
-      <w:r>
-        <w:rPr>
-          <w:rFonts w:ascii="Arial" w:hAnsi="Arial" w:cs="Arial"/>
-          <w:sz w:val="28"/>
-          <w:szCs w:val="28"/>
-        </w:rPr>
-        <w:t>limits</w:t>
-      </w:r>
-      <w:proofErr w:type="gramEnd"/>
+        <w:t>Have capacity limits</w:t>
+      </w:r>
     </w:p>
     <w:p>
       <w:pPr>
@@ -883,18 +780,8 @@
           <w:sz w:val="28"/>
           <w:szCs w:val="28"/>
         </w:rPr>
-        <w:t xml:space="preserve">Affect citizen satisfaction based on their creation and change in </w:t>
-      </w:r>
-      <w:proofErr w:type="gramStart"/>
-      <w:r>
-        <w:rPr>
-          <w:rFonts w:ascii="Arial" w:hAnsi="Arial" w:cs="Arial"/>
-          <w:sz w:val="28"/>
-          <w:szCs w:val="28"/>
-        </w:rPr>
-        <w:t>state</w:t>
-      </w:r>
-      <w:proofErr w:type="gramEnd"/>
+        <w:t>Affect citizen satisfaction based on their creation and change in state</w:t>
+      </w:r>
     </w:p>
     <w:p>
       <w:pPr>
@@ -916,52 +803,24 @@
           <w:sz w:val="28"/>
           <w:szCs w:val="28"/>
         </w:rPr>
-        <w:t xml:space="preserve">Form the city </w:t>
-      </w:r>
-      <w:proofErr w:type="gramStart"/>
-      <w:r>
-        <w:rPr>
-          <w:rFonts w:ascii="Arial" w:hAnsi="Arial" w:cs="Arial"/>
-          <w:sz w:val="28"/>
-          <w:szCs w:val="28"/>
-        </w:rPr>
-        <w:t>infrastructure</w:t>
-      </w:r>
-      <w:proofErr w:type="gramEnd"/>
-    </w:p>
-    <w:p>
-      <w:pPr>
-        <w:rPr>
-          <w:rFonts w:ascii="Arial" w:hAnsi="Arial" w:cs="Arial"/>
-          <w:sz w:val="28"/>
-          <w:szCs w:val="28"/>
-        </w:rPr>
-      </w:pPr>
-      <w:r>
-        <w:rPr>
-          <w:rFonts w:ascii="Arial" w:hAnsi="Arial" w:cs="Arial"/>
-          <w:sz w:val="28"/>
-          <w:szCs w:val="28"/>
-        </w:rPr>
-        <w:t xml:space="preserve">Provide a </w:t>
-      </w:r>
-      <w:proofErr w:type="gramStart"/>
-      <w:r>
-        <w:rPr>
-          <w:rFonts w:ascii="Arial" w:hAnsi="Arial" w:cs="Arial"/>
-          <w:sz w:val="28"/>
-          <w:szCs w:val="28"/>
-        </w:rPr>
-        <w:t>Government</w:t>
-      </w:r>
-      <w:proofErr w:type="gramEnd"/>
-      <w:r>
-        <w:rPr>
-          <w:rFonts w:ascii="Arial" w:hAnsi="Arial" w:cs="Arial"/>
-          <w:sz w:val="28"/>
-          <w:szCs w:val="28"/>
-        </w:rPr>
-        <w:t xml:space="preserve"> that:</w:t>
+        <w:t>Form the city infrastructure</w:t>
+      </w:r>
+    </w:p>
+    <w:p>
+      <w:pPr>
+        <w:rPr>
+          <w:rFonts w:ascii="Arial" w:hAnsi="Arial" w:cs="Arial"/>
+          <w:sz w:val="28"/>
+          <w:szCs w:val="28"/>
+        </w:rPr>
+      </w:pPr>
+      <w:r>
+        <w:rPr>
+          <w:rFonts w:ascii="Arial" w:hAnsi="Arial" w:cs="Arial"/>
+          <w:sz w:val="28"/>
+          <w:szCs w:val="28"/>
+        </w:rPr>
+        <w:t>Provide a Government that:</w:t>
       </w:r>
     </w:p>
     <w:p>
@@ -984,18 +843,8 @@
           <w:sz w:val="28"/>
           <w:szCs w:val="28"/>
         </w:rPr>
-        <w:t xml:space="preserve">Collects taxes from </w:t>
-      </w:r>
-      <w:proofErr w:type="gramStart"/>
-      <w:r>
-        <w:rPr>
-          <w:rFonts w:ascii="Arial" w:hAnsi="Arial" w:cs="Arial"/>
-          <w:sz w:val="28"/>
-          <w:szCs w:val="28"/>
-        </w:rPr>
-        <w:t>citizens</w:t>
-      </w:r>
-      <w:proofErr w:type="gramEnd"/>
+        <w:t>Collects taxes from citizens</w:t>
+      </w:r>
     </w:p>
     <w:p>
       <w:pPr>
@@ -1017,18 +866,8 @@
           <w:sz w:val="28"/>
           <w:szCs w:val="28"/>
         </w:rPr>
-        <w:t xml:space="preserve">Manages city </w:t>
-      </w:r>
-      <w:proofErr w:type="gramStart"/>
-      <w:r>
-        <w:rPr>
-          <w:rFonts w:ascii="Arial" w:hAnsi="Arial" w:cs="Arial"/>
-          <w:sz w:val="28"/>
-          <w:szCs w:val="28"/>
-        </w:rPr>
-        <w:t>budget</w:t>
-      </w:r>
-      <w:proofErr w:type="gramEnd"/>
+        <w:t>Manages city budget</w:t>
+      </w:r>
     </w:p>
     <w:p>
       <w:pPr>
@@ -1050,18 +889,8 @@
           <w:sz w:val="28"/>
           <w:szCs w:val="28"/>
         </w:rPr>
-        <w:t xml:space="preserve">Implements city </w:t>
-      </w:r>
-      <w:proofErr w:type="gramStart"/>
-      <w:r>
-        <w:rPr>
-          <w:rFonts w:ascii="Arial" w:hAnsi="Arial" w:cs="Arial"/>
-          <w:sz w:val="28"/>
-          <w:szCs w:val="28"/>
-        </w:rPr>
-        <w:t>policies</w:t>
-      </w:r>
-      <w:proofErr w:type="gramEnd"/>
+        <w:t>Implements city policies</w:t>
+      </w:r>
     </w:p>
     <w:p>
       <w:pPr>
@@ -1083,18 +912,8 @@
           <w:sz w:val="28"/>
           <w:szCs w:val="28"/>
         </w:rPr>
-        <w:t xml:space="preserve">Responds to city </w:t>
-      </w:r>
-      <w:proofErr w:type="gramStart"/>
-      <w:r>
-        <w:rPr>
-          <w:rFonts w:ascii="Arial" w:hAnsi="Arial" w:cs="Arial"/>
-          <w:sz w:val="28"/>
-          <w:szCs w:val="28"/>
-        </w:rPr>
-        <w:t>needs</w:t>
-      </w:r>
-      <w:proofErr w:type="gramEnd"/>
+        <w:t>Responds to city needs</w:t>
+      </w:r>
     </w:p>
     <w:p>
       <w:pPr>
@@ -1116,18 +935,8 @@
           <w:sz w:val="28"/>
           <w:szCs w:val="28"/>
         </w:rPr>
-        <w:t xml:space="preserve">Maintains </w:t>
-      </w:r>
-      <w:proofErr w:type="gramStart"/>
-      <w:r>
-        <w:rPr>
-          <w:rFonts w:ascii="Arial" w:hAnsi="Arial" w:cs="Arial"/>
-          <w:sz w:val="28"/>
-          <w:szCs w:val="28"/>
-        </w:rPr>
-        <w:t>infrastructure</w:t>
-      </w:r>
-      <w:proofErr w:type="gramEnd"/>
+        <w:t>Maintains infrastructure</w:t>
+      </w:r>
     </w:p>
     <w:p>
       <w:pPr>
@@ -1210,6 +1019,7 @@
           <w:sz w:val="28"/>
           <w:szCs w:val="28"/>
         </w:rPr>
+        <w:lastRenderedPageBreak/>
         <w:tab/>
       </w:r>
       <w:r>
@@ -1248,7 +1058,6 @@
           <w:sz w:val="28"/>
           <w:szCs w:val="28"/>
         </w:rPr>
-        <w:lastRenderedPageBreak/>
         <w:tab/>
       </w:r>
       <w:r>
@@ -1289,18 +1098,8 @@
           <w:sz w:val="28"/>
           <w:szCs w:val="28"/>
         </w:rPr>
-        <w:t>Have production/</w:t>
-      </w:r>
-      <w:proofErr w:type="gramStart"/>
-      <w:r>
-        <w:rPr>
-          <w:rFonts w:ascii="Arial" w:hAnsi="Arial" w:cs="Arial"/>
-          <w:sz w:val="28"/>
-          <w:szCs w:val="28"/>
-        </w:rPr>
-        <w:t>con</w:t>
-      </w:r>
-      <w:proofErr w:type="gramEnd"/>
+        <w:t>Have production/con</w:t>
+      </w:r>
     </w:p>
     <w:p>
       <w:pPr>
@@ -1322,18 +1121,8 @@
           <w:sz w:val="28"/>
           <w:szCs w:val="28"/>
         </w:rPr>
-        <w:t xml:space="preserve">Require storage </w:t>
-      </w:r>
-      <w:proofErr w:type="gramStart"/>
-      <w:r>
-        <w:rPr>
-          <w:rFonts w:ascii="Arial" w:hAnsi="Arial" w:cs="Arial"/>
-          <w:sz w:val="28"/>
-          <w:szCs w:val="28"/>
-        </w:rPr>
-        <w:t>facilities</w:t>
-      </w:r>
-      <w:proofErr w:type="gramEnd"/>
+        <w:t>Require storage facilities</w:t>
+      </w:r>
     </w:p>
     <w:p>
       <w:pPr>
@@ -1355,18 +1144,8 @@
           <w:sz w:val="28"/>
           <w:szCs w:val="28"/>
         </w:rPr>
-        <w:t xml:space="preserve">Need distribution to the </w:t>
-      </w:r>
-      <w:proofErr w:type="gramStart"/>
-      <w:r>
-        <w:rPr>
-          <w:rFonts w:ascii="Arial" w:hAnsi="Arial" w:cs="Arial"/>
-          <w:sz w:val="28"/>
-          <w:szCs w:val="28"/>
-        </w:rPr>
-        <w:t>buildings</w:t>
-      </w:r>
-      <w:proofErr w:type="gramEnd"/>
+        <w:t>Need distribution to the buildings</w:t>
+      </w:r>
     </w:p>
     <w:p>
       <w:pPr>
@@ -1397,18 +1176,8 @@
           <w:szCs w:val="28"/>
         </w:rPr>
         <w:tab/>
-        <w:t xml:space="preserve">Impact citizen </w:t>
-      </w:r>
-      <w:proofErr w:type="gramStart"/>
-      <w:r>
-        <w:rPr>
-          <w:rFonts w:ascii="Arial" w:hAnsi="Arial" w:cs="Arial"/>
-          <w:sz w:val="28"/>
-          <w:szCs w:val="28"/>
-        </w:rPr>
-        <w:t>satisfaction</w:t>
-      </w:r>
-      <w:proofErr w:type="gramEnd"/>
+        <w:t>Impact citizen satisfaction</w:t>
+      </w:r>
     </w:p>
     <w:p>
       <w:pPr>
@@ -1448,18 +1217,8 @@
           <w:sz w:val="28"/>
           <w:szCs w:val="28"/>
         </w:rPr>
-        <w:t xml:space="preserve">Manages tax </w:t>
-      </w:r>
-      <w:proofErr w:type="gramStart"/>
-      <w:r>
-        <w:rPr>
-          <w:rFonts w:ascii="Arial" w:hAnsi="Arial" w:cs="Arial"/>
-          <w:sz w:val="28"/>
-          <w:szCs w:val="28"/>
-        </w:rPr>
-        <w:t>collection</w:t>
-      </w:r>
-      <w:proofErr w:type="gramEnd"/>
+        <w:t>Manages tax collection</w:t>
+      </w:r>
     </w:p>
     <w:p>
       <w:pPr>
@@ -1481,18 +1240,8 @@
           <w:sz w:val="28"/>
           <w:szCs w:val="28"/>
         </w:rPr>
-        <w:t xml:space="preserve">Is used by the government to manage the finances and funds of the </w:t>
-      </w:r>
-      <w:proofErr w:type="gramStart"/>
-      <w:r>
-        <w:rPr>
-          <w:rFonts w:ascii="Arial" w:hAnsi="Arial" w:cs="Arial"/>
-          <w:sz w:val="28"/>
-          <w:szCs w:val="28"/>
-        </w:rPr>
-        <w:t>city</w:t>
-      </w:r>
-      <w:proofErr w:type="gramEnd"/>
+        <w:t>Is used by the government to manage the finances and funds of the city</w:t>
+      </w:r>
     </w:p>
     <w:p>
       <w:pPr>
@@ -1555,18 +1304,8 @@
           <w:sz w:val="28"/>
           <w:szCs w:val="28"/>
         </w:rPr>
-        <w:t xml:space="preserve">Support different vehicle </w:t>
-      </w:r>
-      <w:proofErr w:type="gramStart"/>
-      <w:r>
-        <w:rPr>
-          <w:rFonts w:ascii="Arial" w:hAnsi="Arial" w:cs="Arial"/>
-          <w:sz w:val="28"/>
-          <w:szCs w:val="28"/>
-        </w:rPr>
-        <w:t>types</w:t>
-      </w:r>
-      <w:proofErr w:type="gramEnd"/>
+        <w:t>Support different vehicle types</w:t>
+      </w:r>
     </w:p>
     <w:p>
       <w:pPr>
@@ -1588,18 +1327,8 @@
           <w:sz w:val="28"/>
           <w:szCs w:val="28"/>
         </w:rPr>
-        <w:t xml:space="preserve">Manage route </w:t>
-      </w:r>
-      <w:proofErr w:type="gramStart"/>
-      <w:r>
-        <w:rPr>
-          <w:rFonts w:ascii="Arial" w:hAnsi="Arial" w:cs="Arial"/>
-          <w:sz w:val="28"/>
-          <w:szCs w:val="28"/>
-        </w:rPr>
-        <w:t>systems</w:t>
-      </w:r>
-      <w:proofErr w:type="gramEnd"/>
+        <w:t>Manage route systems</w:t>
+      </w:r>
     </w:p>
     <w:p>
       <w:pPr>
@@ -2378,7 +2107,7 @@
         </w:rPr>
         <w:t xml:space="preserve">, 2023. [Online]. Available: </w:t>
       </w:r>
-      <w:hyperlink r:id="rId7">
+      <w:hyperlink r:id="rId8">
         <w:r>
           <w:rPr>
             <w:rFonts w:ascii="Arial" w:eastAsia="Calibri" w:hAnsi="Arial" w:cs="Arial"/>
@@ -2429,7 +2158,7 @@
         </w:rPr>
         <w:t xml:space="preserve">, 2020. [Online]. Available: </w:t>
       </w:r>
-      <w:hyperlink r:id="rId8">
+      <w:hyperlink r:id="rId9">
         <w:r>
           <w:rPr>
             <w:rFonts w:ascii="Arial" w:eastAsia="Calibri" w:hAnsi="Arial" w:cs="Arial"/>
@@ -2450,7 +2179,7 @@
           <w:szCs w:val="28"/>
         </w:rPr>
       </w:pPr>
-      <w:hyperlink r:id="rId9">
+      <w:hyperlink r:id="rId10">
         <w:r>
           <w:rPr>
             <w:rFonts w:ascii="Arial" w:eastAsia="Calibri" w:hAnsi="Arial" w:cs="Arial"/>
@@ -2506,7 +2235,7 @@
           <w:u w:val="double"/>
         </w:rPr>
       </w:pPr>
-      <w:bookmarkStart w:id="0" w:name="_Hlk181549657"/>
+      <w:bookmarkStart w:id="1" w:name="_Hlk181549657"/>
       <w:r>
         <w:rPr>
           <w:rFonts w:ascii="Arial" w:hAnsi="Arial" w:cs="Arial"/>
@@ -2775,23 +2504,13 @@
                 <w:szCs w:val="28"/>
               </w:rPr>
             </w:pPr>
-            <w:proofErr w:type="gramStart"/>
-            <w:r>
-              <w:rPr>
-                <w:rFonts w:ascii="Arial" w:hAnsi="Arial" w:cs="Arial"/>
-                <w:sz w:val="28"/>
-                <w:szCs w:val="28"/>
-              </w:rPr>
-              <w:t>UnderConstruction ,</w:t>
-            </w:r>
-            <w:proofErr w:type="gramEnd"/>
-            <w:r>
-              <w:rPr>
-                <w:rFonts w:ascii="Arial" w:hAnsi="Arial" w:cs="Arial"/>
-                <w:sz w:val="28"/>
-                <w:szCs w:val="28"/>
-              </w:rPr>
-              <w:t xml:space="preserve"> Operational , Damaged</w:t>
+            <w:r>
+              <w:rPr>
+                <w:rFonts w:ascii="Arial" w:hAnsi="Arial" w:cs="Arial"/>
+                <w:sz w:val="28"/>
+                <w:szCs w:val="28"/>
+              </w:rPr>
+              <w:t>UnderConstruction , Operational , Damaged</w:t>
             </w:r>
           </w:p>
         </w:tc>
@@ -2886,25 +2605,7 @@
           <w:sz w:val="28"/>
           <w:szCs w:val="28"/>
         </w:rPr>
-        <w:t xml:space="preserve">The Abstract Factory pattern is applied to manage building creation through a hierarchy of specialized factories. The </w:t>
-      </w:r>
-      <w:proofErr w:type="gramStart"/>
-      <w:r>
-        <w:rPr>
-          <w:rFonts w:ascii="Arial" w:hAnsi="Arial" w:cs="Arial"/>
-          <w:sz w:val="28"/>
-          <w:szCs w:val="28"/>
-        </w:rPr>
-        <w:t>Building</w:t>
-      </w:r>
-      <w:proofErr w:type="gramEnd"/>
-      <w:r>
-        <w:rPr>
-          <w:rFonts w:ascii="Arial" w:hAnsi="Arial" w:cs="Arial"/>
-          <w:sz w:val="28"/>
-          <w:szCs w:val="28"/>
-        </w:rPr>
-        <w:t xml:space="preserve"> (</w:t>
+        <w:t>The Abstract Factory pattern is applied to manage building creation through a hierarchy of specialized factories. The Building (</w:t>
       </w:r>
       <w:proofErr w:type="spellStart"/>
       <w:r>
@@ -3164,7 +2865,6 @@
               </w:rPr>
             </w:pPr>
             <w:proofErr w:type="spellStart"/>
-            <w:proofErr w:type="gramStart"/>
             <w:r>
               <w:rPr>
                 <w:rFonts w:ascii="Arial" w:hAnsi="Arial" w:cs="Arial"/>
@@ -3180,16 +2880,7 @@
                 <w:sz w:val="28"/>
                 <w:szCs w:val="28"/>
               </w:rPr>
-              <w:t xml:space="preserve"> ,</w:t>
-            </w:r>
-            <w:proofErr w:type="gramEnd"/>
-            <w:r>
-              <w:rPr>
-                <w:rFonts w:ascii="Arial" w:hAnsi="Arial" w:cs="Arial"/>
-                <w:sz w:val="28"/>
-                <w:szCs w:val="28"/>
-              </w:rPr>
-              <w:t xml:space="preserve"> </w:t>
+              <w:t xml:space="preserve"> , </w:t>
             </w:r>
             <w:proofErr w:type="spellStart"/>
             <w:r>
@@ -3304,7 +2995,6 @@
               </w:rPr>
             </w:pPr>
             <w:proofErr w:type="spellStart"/>
-            <w:proofErr w:type="gramStart"/>
             <w:r>
               <w:rPr>
                 <w:rFonts w:ascii="Arial" w:hAnsi="Arial" w:cs="Arial"/>
@@ -3320,16 +3010,7 @@
                 <w:sz w:val="28"/>
                 <w:szCs w:val="28"/>
               </w:rPr>
-              <w:t xml:space="preserve"> ,</w:t>
-            </w:r>
-            <w:proofErr w:type="gramEnd"/>
-            <w:r>
-              <w:rPr>
-                <w:rFonts w:ascii="Arial" w:hAnsi="Arial" w:cs="Arial"/>
-                <w:sz w:val="28"/>
-                <w:szCs w:val="28"/>
-              </w:rPr>
-              <w:t xml:space="preserve"> </w:t>
+              <w:t xml:space="preserve"> , </w:t>
             </w:r>
             <w:proofErr w:type="spellStart"/>
             <w:r>
@@ -3631,23 +3312,13 @@
                 <w:szCs w:val="28"/>
               </w:rPr>
             </w:pPr>
-            <w:proofErr w:type="gramStart"/>
-            <w:r>
-              <w:rPr>
-                <w:rFonts w:ascii="Arial" w:hAnsi="Arial" w:cs="Arial"/>
-                <w:sz w:val="28"/>
-                <w:szCs w:val="28"/>
-              </w:rPr>
-              <w:t>Residential ,</w:t>
-            </w:r>
-            <w:proofErr w:type="gramEnd"/>
-            <w:r>
-              <w:rPr>
-                <w:rFonts w:ascii="Arial" w:hAnsi="Arial" w:cs="Arial"/>
-                <w:sz w:val="28"/>
-                <w:szCs w:val="28"/>
-              </w:rPr>
-              <w:t xml:space="preserve"> Industrial , Commercial , </w:t>
+            <w:r>
+              <w:rPr>
+                <w:rFonts w:ascii="Arial" w:hAnsi="Arial" w:cs="Arial"/>
+                <w:sz w:val="28"/>
+                <w:szCs w:val="28"/>
+              </w:rPr>
+              <w:t xml:space="preserve">Residential , Industrial , Commercial , </w:t>
             </w:r>
             <w:proofErr w:type="spellStart"/>
             <w:r>
@@ -3715,23 +3386,13 @@
                 <w:szCs w:val="28"/>
               </w:rPr>
             </w:pPr>
-            <w:proofErr w:type="gramStart"/>
-            <w:r>
-              <w:rPr>
-                <w:rFonts w:ascii="Arial" w:hAnsi="Arial" w:cs="Arial"/>
-                <w:sz w:val="28"/>
-                <w:szCs w:val="28"/>
-              </w:rPr>
-              <w:t>House ,</w:t>
-            </w:r>
-            <w:proofErr w:type="gramEnd"/>
-            <w:r>
-              <w:rPr>
-                <w:rFonts w:ascii="Arial" w:hAnsi="Arial" w:cs="Arial"/>
-                <w:sz w:val="28"/>
-                <w:szCs w:val="28"/>
-              </w:rPr>
-              <w:t xml:space="preserve"> Apartment , Townhouse , Factories , Powerplant , Warehouse , Shop , Mall , Office , School , </w:t>
+            <w:r>
+              <w:rPr>
+                <w:rFonts w:ascii="Arial" w:hAnsi="Arial" w:cs="Arial"/>
+                <w:sz w:val="28"/>
+                <w:szCs w:val="28"/>
+              </w:rPr>
+              <w:t xml:space="preserve">House , Apartment , Townhouse , Factories , Powerplant , Warehouse , Shop , Mall , Office , School , </w:t>
             </w:r>
             <w:proofErr w:type="spellStart"/>
             <w:r>
@@ -4078,7 +3739,6 @@
               </w:rPr>
             </w:pPr>
             <w:proofErr w:type="spellStart"/>
-            <w:proofErr w:type="gramStart"/>
             <w:r>
               <w:rPr>
                 <w:rFonts w:ascii="Arial" w:hAnsi="Arial" w:cs="Arial"/>
@@ -4094,16 +3754,7 @@
                 <w:sz w:val="28"/>
                 <w:szCs w:val="28"/>
               </w:rPr>
-              <w:t xml:space="preserve"> ,</w:t>
-            </w:r>
-            <w:proofErr w:type="gramEnd"/>
-            <w:r>
-              <w:rPr>
-                <w:rFonts w:ascii="Arial" w:hAnsi="Arial" w:cs="Arial"/>
-                <w:sz w:val="28"/>
-                <w:szCs w:val="28"/>
-              </w:rPr>
-              <w:t xml:space="preserve"> </w:t>
+              <w:t xml:space="preserve"> , </w:t>
             </w:r>
             <w:proofErr w:type="spellStart"/>
             <w:r>
@@ -4246,7 +3897,6 @@
               </w:rPr>
             </w:pPr>
             <w:proofErr w:type="spellStart"/>
-            <w:proofErr w:type="gramStart"/>
             <w:r>
               <w:rPr>
                 <w:rFonts w:ascii="Arial" w:hAnsi="Arial" w:cs="Arial"/>
@@ -4262,16 +3912,7 @@
                 <w:sz w:val="28"/>
                 <w:szCs w:val="28"/>
               </w:rPr>
-              <w:t xml:space="preserve"> ,</w:t>
-            </w:r>
-            <w:proofErr w:type="gramEnd"/>
-            <w:r>
-              <w:rPr>
-                <w:rFonts w:ascii="Arial" w:hAnsi="Arial" w:cs="Arial"/>
-                <w:sz w:val="28"/>
-                <w:szCs w:val="28"/>
-              </w:rPr>
-              <w:t xml:space="preserve"> </w:t>
+              <w:t xml:space="preserve"> , </w:t>
             </w:r>
             <w:proofErr w:type="spellStart"/>
             <w:r>
@@ -4592,7 +4233,6 @@
               </w:rPr>
             </w:pPr>
             <w:proofErr w:type="spellStart"/>
-            <w:proofErr w:type="gramStart"/>
             <w:r>
               <w:rPr>
                 <w:rFonts w:ascii="Arial" w:hAnsi="Arial" w:cs="Arial"/>
@@ -4608,16 +4248,7 @@
                 <w:sz w:val="28"/>
                 <w:szCs w:val="28"/>
               </w:rPr>
-              <w:t xml:space="preserve"> ,</w:t>
-            </w:r>
-            <w:proofErr w:type="gramEnd"/>
-            <w:r>
-              <w:rPr>
-                <w:rFonts w:ascii="Arial" w:hAnsi="Arial" w:cs="Arial"/>
-                <w:sz w:val="28"/>
-                <w:szCs w:val="28"/>
-              </w:rPr>
-              <w:t xml:space="preserve"> </w:t>
+              <w:t xml:space="preserve"> , </w:t>
             </w:r>
             <w:proofErr w:type="spellStart"/>
             <w:r>
@@ -4757,7 +4388,6 @@
               </w:rPr>
             </w:pPr>
             <w:proofErr w:type="spellStart"/>
-            <w:proofErr w:type="gramStart"/>
             <w:r>
               <w:rPr>
                 <w:rFonts w:ascii="Arial" w:hAnsi="Arial" w:cs="Arial"/>
@@ -4773,16 +4403,7 @@
                 <w:sz w:val="28"/>
                 <w:szCs w:val="28"/>
               </w:rPr>
-              <w:t xml:space="preserve"> ,</w:t>
-            </w:r>
-            <w:proofErr w:type="gramEnd"/>
-            <w:r>
-              <w:rPr>
-                <w:rFonts w:ascii="Arial" w:hAnsi="Arial" w:cs="Arial"/>
-                <w:sz w:val="28"/>
-                <w:szCs w:val="28"/>
-              </w:rPr>
-              <w:t xml:space="preserve"> </w:t>
+              <w:t xml:space="preserve"> , </w:t>
             </w:r>
             <w:proofErr w:type="spellStart"/>
             <w:r>
@@ -5146,7 +4767,6 @@
               </w:rPr>
             </w:pPr>
             <w:proofErr w:type="spellStart"/>
-            <w:proofErr w:type="gramStart"/>
             <w:r>
               <w:rPr>
                 <w:rFonts w:ascii="Arial" w:hAnsi="Arial" w:cs="Arial"/>
@@ -5162,16 +4782,7 @@
                 <w:sz w:val="28"/>
                 <w:szCs w:val="28"/>
               </w:rPr>
-              <w:t xml:space="preserve"> ,</w:t>
-            </w:r>
-            <w:proofErr w:type="gramEnd"/>
-            <w:r>
-              <w:rPr>
-                <w:rFonts w:ascii="Arial" w:hAnsi="Arial" w:cs="Arial"/>
-                <w:sz w:val="28"/>
-                <w:szCs w:val="28"/>
-              </w:rPr>
-              <w:t xml:space="preserve"> </w:t>
+              <w:t xml:space="preserve"> , </w:t>
             </w:r>
             <w:proofErr w:type="spellStart"/>
             <w:r>
@@ -5518,7 +5129,6 @@
               </w:rPr>
             </w:pPr>
             <w:proofErr w:type="spellStart"/>
-            <w:proofErr w:type="gramStart"/>
             <w:r>
               <w:rPr>
                 <w:rFonts w:ascii="Arial" w:hAnsi="Arial" w:cs="Arial"/>
@@ -5534,16 +5144,7 @@
                 <w:sz w:val="28"/>
                 <w:szCs w:val="28"/>
               </w:rPr>
-              <w:t xml:space="preserve"> ,</w:t>
-            </w:r>
-            <w:proofErr w:type="gramEnd"/>
-            <w:r>
-              <w:rPr>
-                <w:rFonts w:ascii="Arial" w:hAnsi="Arial" w:cs="Arial"/>
-                <w:sz w:val="28"/>
-                <w:szCs w:val="28"/>
-              </w:rPr>
-              <w:t xml:space="preserve"> </w:t>
+              <w:t xml:space="preserve"> , </w:t>
             </w:r>
             <w:proofErr w:type="spellStart"/>
             <w:r>
@@ -5874,7 +5475,6 @@
               </w:rPr>
             </w:pPr>
             <w:proofErr w:type="spellStart"/>
-            <w:proofErr w:type="gramStart"/>
             <w:r>
               <w:rPr>
                 <w:rFonts w:ascii="Arial" w:hAnsi="Arial" w:cs="Arial"/>
@@ -5890,16 +5490,7 @@
                 <w:sz w:val="28"/>
                 <w:szCs w:val="28"/>
               </w:rPr>
-              <w:t xml:space="preserve"> ,</w:t>
-            </w:r>
-            <w:proofErr w:type="gramEnd"/>
-            <w:r>
-              <w:rPr>
-                <w:rFonts w:ascii="Arial" w:hAnsi="Arial" w:cs="Arial"/>
-                <w:sz w:val="28"/>
-                <w:szCs w:val="28"/>
-              </w:rPr>
-              <w:t xml:space="preserve"> </w:t>
+              <w:t xml:space="preserve"> , </w:t>
             </w:r>
             <w:proofErr w:type="spellStart"/>
             <w:r>
@@ -6139,23 +5730,13 @@
                 <w:szCs w:val="28"/>
               </w:rPr>
             </w:pPr>
-            <w:proofErr w:type="gramStart"/>
-            <w:r>
-              <w:rPr>
-                <w:rFonts w:ascii="Arial" w:hAnsi="Arial" w:cs="Arial"/>
-                <w:sz w:val="28"/>
-                <w:szCs w:val="28"/>
-              </w:rPr>
-              <w:t>Citizen ,</w:t>
-            </w:r>
-            <w:proofErr w:type="gramEnd"/>
-            <w:r>
-              <w:rPr>
-                <w:rFonts w:ascii="Arial" w:hAnsi="Arial" w:cs="Arial"/>
-                <w:sz w:val="28"/>
-                <w:szCs w:val="28"/>
-              </w:rPr>
-              <w:t xml:space="preserve"> </w:t>
+            <w:r>
+              <w:rPr>
+                <w:rFonts w:ascii="Arial" w:hAnsi="Arial" w:cs="Arial"/>
+                <w:sz w:val="28"/>
+                <w:szCs w:val="28"/>
+              </w:rPr>
+              <w:t xml:space="preserve">Citizen , </w:t>
             </w:r>
             <w:proofErr w:type="spellStart"/>
             <w:r>
@@ -6492,7 +6073,6 @@
               </w:rPr>
             </w:pPr>
             <w:proofErr w:type="spellStart"/>
-            <w:proofErr w:type="gramStart"/>
             <w:r>
               <w:rPr>
                 <w:rFonts w:ascii="Arial" w:hAnsi="Arial" w:cs="Arial"/>
@@ -6508,16 +6088,7 @@
                 <w:sz w:val="28"/>
                 <w:szCs w:val="28"/>
               </w:rPr>
-              <w:t xml:space="preserve"> ,</w:t>
-            </w:r>
-            <w:proofErr w:type="gramEnd"/>
-            <w:r>
-              <w:rPr>
-                <w:rFonts w:ascii="Arial" w:hAnsi="Arial" w:cs="Arial"/>
-                <w:sz w:val="28"/>
-                <w:szCs w:val="28"/>
-              </w:rPr>
-              <w:t xml:space="preserve"> </w:t>
+              <w:t xml:space="preserve"> , </w:t>
             </w:r>
             <w:proofErr w:type="spellStart"/>
             <w:r>
@@ -6787,7 +6358,6 @@
               </w:rPr>
             </w:pPr>
             <w:proofErr w:type="spellStart"/>
-            <w:proofErr w:type="gramStart"/>
             <w:r>
               <w:rPr>
                 <w:rFonts w:ascii="Arial" w:hAnsi="Arial" w:cs="Arial"/>
@@ -6803,16 +6373,7 @@
                 <w:sz w:val="28"/>
                 <w:szCs w:val="28"/>
               </w:rPr>
-              <w:t xml:space="preserve"> ,</w:t>
-            </w:r>
-            <w:proofErr w:type="gramEnd"/>
-            <w:r>
-              <w:rPr>
-                <w:rFonts w:ascii="Arial" w:hAnsi="Arial" w:cs="Arial"/>
-                <w:sz w:val="28"/>
-                <w:szCs w:val="28"/>
-              </w:rPr>
-              <w:t xml:space="preserve"> </w:t>
+              <w:t xml:space="preserve"> , </w:t>
             </w:r>
             <w:proofErr w:type="spellStart"/>
             <w:r>
@@ -7243,7 +6804,6 @@
               </w:rPr>
             </w:pPr>
             <w:proofErr w:type="spellStart"/>
-            <w:proofErr w:type="gramStart"/>
             <w:r>
               <w:rPr>
                 <w:rFonts w:ascii="Arial" w:hAnsi="Arial" w:cs="Arial"/>
@@ -7259,16 +6819,7 @@
                 <w:sz w:val="28"/>
                 <w:szCs w:val="28"/>
               </w:rPr>
-              <w:t xml:space="preserve"> ,</w:t>
-            </w:r>
-            <w:proofErr w:type="gramEnd"/>
-            <w:r>
-              <w:rPr>
-                <w:rFonts w:ascii="Arial" w:hAnsi="Arial" w:cs="Arial"/>
-                <w:sz w:val="28"/>
-                <w:szCs w:val="28"/>
-              </w:rPr>
-              <w:t xml:space="preserve"> </w:t>
+              <w:t xml:space="preserve"> , </w:t>
             </w:r>
             <w:proofErr w:type="spellStart"/>
             <w:r>
@@ -7631,23 +7182,13 @@
                 <w:szCs w:val="28"/>
               </w:rPr>
             </w:pPr>
-            <w:proofErr w:type="gramStart"/>
-            <w:r>
-              <w:rPr>
-                <w:rFonts w:ascii="Arial" w:hAnsi="Arial" w:cs="Arial"/>
-                <w:sz w:val="28"/>
-                <w:szCs w:val="28"/>
-              </w:rPr>
-              <w:t>Train ,Vehicle</w:t>
-            </w:r>
-            <w:proofErr w:type="gramEnd"/>
-            <w:r>
-              <w:rPr>
-                <w:rFonts w:ascii="Arial" w:hAnsi="Arial" w:cs="Arial"/>
-                <w:sz w:val="28"/>
-                <w:szCs w:val="28"/>
-              </w:rPr>
-              <w:t xml:space="preserve"> , Plane </w:t>
+            <w:r>
+              <w:rPr>
+                <w:rFonts w:ascii="Arial" w:hAnsi="Arial" w:cs="Arial"/>
+                <w:sz w:val="28"/>
+                <w:szCs w:val="28"/>
+              </w:rPr>
+              <w:t xml:space="preserve">Train ,Vehicle , Plane </w:t>
             </w:r>
           </w:p>
         </w:tc>
@@ -8033,7 +7574,6 @@
               </w:rPr>
             </w:pPr>
             <w:proofErr w:type="spellStart"/>
-            <w:proofErr w:type="gramStart"/>
             <w:r>
               <w:rPr>
                 <w:rFonts w:ascii="Arial" w:hAnsi="Arial" w:cs="Arial"/>
@@ -8049,16 +7589,7 @@
                 <w:sz w:val="28"/>
                 <w:szCs w:val="28"/>
               </w:rPr>
-              <w:t xml:space="preserve"> ,</w:t>
-            </w:r>
-            <w:proofErr w:type="gramEnd"/>
-            <w:r>
-              <w:rPr>
-                <w:rFonts w:ascii="Arial" w:hAnsi="Arial" w:cs="Arial"/>
-                <w:sz w:val="28"/>
-                <w:szCs w:val="28"/>
-              </w:rPr>
-              <w:t xml:space="preserve"> </w:t>
+              <w:t xml:space="preserve"> , </w:t>
             </w:r>
             <w:proofErr w:type="spellStart"/>
             <w:r>
@@ -8128,23 +7659,13 @@
                 <w:szCs w:val="28"/>
               </w:rPr>
             </w:pPr>
-            <w:proofErr w:type="gramStart"/>
-            <w:r>
-              <w:rPr>
-                <w:rFonts w:ascii="Arial" w:hAnsi="Arial" w:cs="Arial"/>
-                <w:sz w:val="28"/>
-                <w:szCs w:val="28"/>
-              </w:rPr>
-              <w:t>Train ,</w:t>
-            </w:r>
-            <w:proofErr w:type="gramEnd"/>
-            <w:r>
-              <w:rPr>
-                <w:rFonts w:ascii="Arial" w:hAnsi="Arial" w:cs="Arial"/>
-                <w:sz w:val="28"/>
-                <w:szCs w:val="28"/>
-              </w:rPr>
-              <w:t xml:space="preserve"> Vehicle , Plane </w:t>
+            <w:r>
+              <w:rPr>
+                <w:rFonts w:ascii="Arial" w:hAnsi="Arial" w:cs="Arial"/>
+                <w:sz w:val="28"/>
+                <w:szCs w:val="28"/>
+              </w:rPr>
+              <w:t xml:space="preserve">Train , Vehicle , Plane </w:t>
             </w:r>
           </w:p>
         </w:tc>
@@ -8445,7 +7966,6 @@
               </w:rPr>
             </w:pPr>
             <w:proofErr w:type="spellStart"/>
-            <w:proofErr w:type="gramStart"/>
             <w:r>
               <w:rPr>
                 <w:rFonts w:ascii="Arial" w:hAnsi="Arial" w:cs="Arial"/>
@@ -8489,7 +8009,6 @@
               <w:t>aterResource</w:t>
             </w:r>
             <w:proofErr w:type="spellEnd"/>
-            <w:proofErr w:type="gramEnd"/>
             <w:r>
               <w:rPr>
                 <w:rFonts w:ascii="Arial" w:hAnsi="Arial" w:cs="Arial"/>
@@ -9260,7 +8779,6 @@
               </w:rPr>
             </w:pPr>
             <w:proofErr w:type="spellStart"/>
-            <w:proofErr w:type="gramStart"/>
             <w:r>
               <w:rPr>
                 <w:rFonts w:ascii="Arial" w:hAnsi="Arial" w:cs="Arial"/>
@@ -9288,7 +8806,6 @@
               <w:t>PropertyOwner</w:t>
             </w:r>
             <w:proofErr w:type="spellEnd"/>
-            <w:proofErr w:type="gramEnd"/>
           </w:p>
         </w:tc>
         <w:tc>
@@ -9601,7 +9118,6 @@
               </w:rPr>
             </w:pPr>
             <w:proofErr w:type="spellStart"/>
-            <w:proofErr w:type="gramStart"/>
             <w:r>
               <w:rPr>
                 <w:rFonts w:ascii="Arial" w:hAnsi="Arial" w:cs="Arial"/>
@@ -9617,16 +9133,7 @@
                 <w:sz w:val="28"/>
                 <w:szCs w:val="28"/>
               </w:rPr>
-              <w:t xml:space="preserve"> ,</w:t>
-            </w:r>
-            <w:proofErr w:type="gramEnd"/>
-            <w:r>
-              <w:rPr>
-                <w:rFonts w:ascii="Arial" w:hAnsi="Arial" w:cs="Arial"/>
-                <w:sz w:val="28"/>
-                <w:szCs w:val="28"/>
-              </w:rPr>
-              <w:t xml:space="preserve"> </w:t>
+              <w:t xml:space="preserve"> , </w:t>
             </w:r>
             <w:proofErr w:type="spellStart"/>
             <w:r>
@@ -9921,7 +9428,6 @@
               </w:rPr>
             </w:pPr>
             <w:proofErr w:type="spellStart"/>
-            <w:proofErr w:type="gramStart"/>
             <w:r>
               <w:rPr>
                 <w:rFonts w:ascii="Arial" w:hAnsi="Arial" w:cs="Arial"/>
@@ -9937,9 +9443,36 @@
                 <w:sz w:val="28"/>
                 <w:szCs w:val="28"/>
               </w:rPr>
-              <w:t xml:space="preserve"> ,</w:t>
-            </w:r>
-            <w:proofErr w:type="gramEnd"/>
+              <w:t xml:space="preserve"> , </w:t>
+            </w:r>
+            <w:proofErr w:type="spellStart"/>
+            <w:r>
+              <w:rPr>
+                <w:rFonts w:ascii="Arial" w:hAnsi="Arial" w:cs="Arial"/>
+                <w:sz w:val="28"/>
+                <w:szCs w:val="28"/>
+              </w:rPr>
+              <w:t>BuildingController</w:t>
+            </w:r>
+            <w:proofErr w:type="spellEnd"/>
+            <w:r>
+              <w:rPr>
+                <w:rFonts w:ascii="Arial" w:hAnsi="Arial" w:cs="Arial"/>
+                <w:sz w:val="28"/>
+                <w:szCs w:val="28"/>
+              </w:rPr>
+              <w:t xml:space="preserve"> , </w:t>
+            </w:r>
+            <w:proofErr w:type="spellStart"/>
+            <w:r>
+              <w:rPr>
+                <w:rFonts w:ascii="Arial" w:hAnsi="Arial" w:cs="Arial"/>
+                <w:sz w:val="28"/>
+                <w:szCs w:val="28"/>
+              </w:rPr>
+              <w:t>UtilitiesController</w:t>
+            </w:r>
+            <w:proofErr w:type="spellEnd"/>
             <w:r>
               <w:rPr>
                 <w:rFonts w:ascii="Arial" w:hAnsi="Arial" w:cs="Arial"/>
@@ -9948,42 +9481,6 @@
               </w:rPr>
               <w:t xml:space="preserve"> </w:t>
             </w:r>
-            <w:proofErr w:type="spellStart"/>
-            <w:r>
-              <w:rPr>
-                <w:rFonts w:ascii="Arial" w:hAnsi="Arial" w:cs="Arial"/>
-                <w:sz w:val="28"/>
-                <w:szCs w:val="28"/>
-              </w:rPr>
-              <w:t>BuildingController</w:t>
-            </w:r>
-            <w:proofErr w:type="spellEnd"/>
-            <w:r>
-              <w:rPr>
-                <w:rFonts w:ascii="Arial" w:hAnsi="Arial" w:cs="Arial"/>
-                <w:sz w:val="28"/>
-                <w:szCs w:val="28"/>
-              </w:rPr>
-              <w:t xml:space="preserve"> , </w:t>
-            </w:r>
-            <w:proofErr w:type="spellStart"/>
-            <w:r>
-              <w:rPr>
-                <w:rFonts w:ascii="Arial" w:hAnsi="Arial" w:cs="Arial"/>
-                <w:sz w:val="28"/>
-                <w:szCs w:val="28"/>
-              </w:rPr>
-              <w:t>UtilitiesController</w:t>
-            </w:r>
-            <w:proofErr w:type="spellEnd"/>
-            <w:r>
-              <w:rPr>
-                <w:rFonts w:ascii="Arial" w:hAnsi="Arial" w:cs="Arial"/>
-                <w:sz w:val="28"/>
-                <w:szCs w:val="28"/>
-              </w:rPr>
-              <w:t xml:space="preserve"> </w:t>
-            </w:r>
           </w:p>
         </w:tc>
         <w:tc>
@@ -10009,7 +9506,7 @@
           </w:p>
         </w:tc>
       </w:tr>
-      <w:bookmarkEnd w:id="0"/>
+      <w:bookmarkEnd w:id="1"/>
     </w:tbl>
     <w:p>
       <w:pPr>
@@ -10032,7 +9529,7 @@
 </file>
 
 <file path=word/numbering.xml><?xml version="1.0" encoding="utf-8"?>
-<w:numbering xmlns:wpc="http://schemas.microsoft.com/office/word/2010/wordprocessingCanvas" xmlns:cx="http://schemas.microsoft.com/office/drawing/2014/chartex" xmlns:cx1="http://schemas.microsoft.com/office/drawing/2015/9/8/chartex" xmlns:cx2="http://schemas.microsoft.com/office/drawing/2015/10/21/chartex" xmlns:cx3="http://schemas.microsoft.com/office/drawing/2016/5/9/chartex" xmlns:cx4="http://schemas.microsoft.com/office/drawing/2016/5/10/chartex" xmlns:cx5="http://schemas.microsoft.com/office/drawing/2016/5/11/chartex" xmlns:cx6="http://schemas.microsoft.com/office/drawing/2016/5/12/chartex" xmlns:cx7="http://schemas.microsoft.com/office/drawing/2016/5/13/chartex" xmlns:cx8="http://schemas.microsoft.com/office/drawing/2016/5/14/chartex" xmlns:mc="http://schemas.openxmlformats.org/markup-compatibility/2006" xmlns:aink="http://schemas.microsoft.com/office/drawing/2016/ink" xmlns:am3d="http://schemas.microsoft.com/office/drawing/2017/model3d" xmlns:o="urn:schemas-microsoft-com:office:office" xmlns:oel="http://schemas.microsoft.com/office/2019/extlst" xmlns:r="http://schemas.openxmlformats.org/officeDocument/2006/relationships" xmlns:m="http://schemas.openxmlformats.org/officeDocument/2006/math" xmlns:v="urn:schemas-microsoft-com:vml" xmlns:wp14="http://schemas.microsoft.com/office/word/2010/wordprocessingDrawing" xmlns:wp="http://schemas.openxmlformats.org/drawingml/2006/wordprocessingDrawing" xmlns:w10="urn:schemas-microsoft-com:office:word" xmlns:w="http://schemas.openxmlformats.org/wordprocessingml/2006/main" xmlns:w14="http://schemas.microsoft.com/office/word/2010/wordml" xmlns:w15="http://schemas.microsoft.com/office/word/2012/wordml" xmlns:w16cex="http://schemas.microsoft.com/office/word/2018/wordml/cex" xmlns:w16cid="http://schemas.microsoft.com/office/word/2016/wordml/cid" xmlns:w16="http://schemas.microsoft.com/office/word/2018/wordml" xmlns:w16sdtdh="http://schemas.microsoft.com/office/word/2020/wordml/sdtdatahash" xmlns:w16se="http://schemas.microsoft.com/office/word/2015/wordml/symex" xmlns:wpg="http://schemas.microsoft.com/office/word/2010/wordprocessingGroup" xmlns:wpi="http://schemas.microsoft.com/office/word/2010/wordprocessingInk" xmlns:wne="http://schemas.microsoft.com/office/word/2006/wordml" xmlns:wps="http://schemas.microsoft.com/office/word/2010/wordprocessingShape" mc:Ignorable="w14 w15 w16se w16cid w16 w16cex w16sdtdh wp14">
+<w:numbering xmlns:wpc="http://schemas.microsoft.com/office/word/2010/wordprocessingCanvas" xmlns:cx="http://schemas.microsoft.com/office/drawing/2014/chartex" xmlns:mc="http://schemas.openxmlformats.org/markup-compatibility/2006" xmlns:o="urn:schemas-microsoft-com:office:office" xmlns:r="http://schemas.openxmlformats.org/officeDocument/2006/relationships" xmlns:m="http://schemas.openxmlformats.org/officeDocument/2006/math" xmlns:v="urn:schemas-microsoft-com:vml" xmlns:wp14="http://schemas.microsoft.com/office/word/2010/wordprocessingDrawing" xmlns:wp="http://schemas.openxmlformats.org/drawingml/2006/wordprocessingDrawing" xmlns:w10="urn:schemas-microsoft-com:office:word" xmlns:w="http://schemas.openxmlformats.org/wordprocessingml/2006/main" xmlns:w14="http://schemas.microsoft.com/office/word/2010/wordml" xmlns:w15="http://schemas.microsoft.com/office/word/2012/wordml" xmlns:w16se="http://schemas.microsoft.com/office/word/2015/wordml/symex" xmlns:wpg="http://schemas.microsoft.com/office/word/2010/wordprocessingGroup" xmlns:wpi="http://schemas.microsoft.com/office/word/2010/wordprocessingInk" xmlns:wne="http://schemas.microsoft.com/office/word/2006/wordml" xmlns:wps="http://schemas.microsoft.com/office/word/2010/wordprocessingShape" mc:Ignorable="w14 w15 w16se wp14">
   <w:abstractNum w:abstractNumId="0" w15:restartNumberingAfterBreak="0">
     <w:nsid w:val="168F189D"/>
     <w:multiLevelType w:val="hybridMultilevel"/>
@@ -11092,26 +10589,26 @@
       </w:rPr>
     </w:lvl>
   </w:abstractNum>
-  <w:num w:numId="1" w16cid:durableId="93091004">
+  <w:num w:numId="1">
     <w:abstractNumId w:val="4"/>
   </w:num>
-  <w:num w:numId="2" w16cid:durableId="2027560719">
+  <w:num w:numId="2">
     <w:abstractNumId w:val="0"/>
   </w:num>
-  <w:num w:numId="3" w16cid:durableId="658969117">
+  <w:num w:numId="3">
     <w:abstractNumId w:val="3"/>
   </w:num>
-  <w:num w:numId="4" w16cid:durableId="1248618238">
+  <w:num w:numId="4">
     <w:abstractNumId w:val="2"/>
   </w:num>
-  <w:num w:numId="5" w16cid:durableId="197671207">
+  <w:num w:numId="5">
     <w:abstractNumId w:val="1"/>
   </w:num>
 </w:numbering>
 </file>
 
 <file path=word/styles.xml><?xml version="1.0" encoding="utf-8"?>
-<w:styles xmlns:mc="http://schemas.openxmlformats.org/markup-compatibility/2006" xmlns:r="http://schemas.openxmlformats.org/officeDocument/2006/relationships" xmlns:w="http://schemas.openxmlformats.org/wordprocessingml/2006/main" xmlns:w14="http://schemas.microsoft.com/office/word/2010/wordml" xmlns:w15="http://schemas.microsoft.com/office/word/2012/wordml" xmlns:w16cex="http://schemas.microsoft.com/office/word/2018/wordml/cex" xmlns:w16cid="http://schemas.microsoft.com/office/word/2016/wordml/cid" xmlns:w16="http://schemas.microsoft.com/office/word/2018/wordml" xmlns:w16sdtdh="http://schemas.microsoft.com/office/word/2020/wordml/sdtdatahash" xmlns:w16se="http://schemas.microsoft.com/office/word/2015/wordml/symex" mc:Ignorable="w14 w15 w16se w16cid w16 w16cex w16sdtdh">
+<w:styles xmlns:mc="http://schemas.openxmlformats.org/markup-compatibility/2006" xmlns:r="http://schemas.openxmlformats.org/officeDocument/2006/relationships" xmlns:w="http://schemas.openxmlformats.org/wordprocessingml/2006/main" xmlns:w14="http://schemas.microsoft.com/office/word/2010/wordml" xmlns:w15="http://schemas.microsoft.com/office/word/2012/wordml" xmlns:w16se="http://schemas.microsoft.com/office/word/2015/wordml/symex" mc:Ignorable="w14 w15 w16se">
   <w:docDefaults>
     <w:rPrDefault>
       <w:rPr>
@@ -11129,7 +10626,7 @@
       </w:pPr>
     </w:pPrDefault>
   </w:docDefaults>
-  <w:latentStyles w:defLockedState="0" w:defUIPriority="99" w:defSemiHidden="0" w:defUnhideWhenUsed="0" w:defQFormat="0" w:count="376">
+  <w:latentStyles w:defLockedState="0" w:defUIPriority="99" w:defSemiHidden="0" w:defUnhideWhenUsed="0" w:defQFormat="0" w:count="371">
     <w:lsdException w:name="Normal" w:uiPriority="0" w:qFormat="1"/>
     <w:lsdException w:name="heading 1" w:uiPriority="9" w:qFormat="1"/>
     <w:lsdException w:name="heading 2" w:semiHidden="1" w:uiPriority="9" w:unhideWhenUsed="1" w:qFormat="1"/>
@@ -11501,11 +10998,6 @@
     <w:lsdException w:name="List Table 5 Dark Accent 6" w:uiPriority="50"/>
     <w:lsdException w:name="List Table 6 Colorful Accent 6" w:uiPriority="51"/>
     <w:lsdException w:name="List Table 7 Colorful Accent 6" w:uiPriority="52"/>
-    <w:lsdException w:name="Mention" w:semiHidden="1" w:unhideWhenUsed="1"/>
-    <w:lsdException w:name="Smart Hyperlink" w:semiHidden="1" w:unhideWhenUsed="1"/>
-    <w:lsdException w:name="Hashtag" w:semiHidden="1" w:unhideWhenUsed="1"/>
-    <w:lsdException w:name="Unresolved Mention" w:semiHidden="1" w:unhideWhenUsed="1"/>
-    <w:lsdException w:name="Smart Link" w:semiHidden="1" w:unhideWhenUsed="1"/>
   </w:latentStyles>
   <w:style w:type="paragraph" w:default="1" w:styleId="Normal">
     <w:name w:val="Normal"/>
@@ -11607,6 +11099,17 @@
       <w:b/>
       <w:color w:val="000000"/>
       <w:sz w:val="29"/>
+    </w:rPr>
+  </w:style>
+  <w:style w:type="character" w:styleId="Hyperlink">
+    <w:name w:val="Hyperlink"/>
+    <w:basedOn w:val="DefaultParagraphFont"/>
+    <w:uiPriority w:val="99"/>
+    <w:unhideWhenUsed/>
+    <w:rsid w:val="00022A51"/>
+    <w:rPr>
+      <w:color w:val="0563C1" w:themeColor="hyperlink"/>
+      <w:u w:val="single"/>
     </w:rPr>
   </w:style>
 </w:styles>
@@ -11912,7 +11415,7 @@
 </file>
 
 <file path=customXml/itemProps1.xml><?xml version="1.0" encoding="utf-8"?>
-<ds:datastoreItem xmlns:ds="http://schemas.openxmlformats.org/officeDocument/2006/customXml" ds:itemID="{701AAD5E-C3A2-4F9D-8F19-675CFDD58DB0}">
+<ds:datastoreItem xmlns:ds="http://schemas.openxmlformats.org/officeDocument/2006/customXml" ds:itemID="{45A47BBB-ED34-4614-B765-BB679DAF7C5D}">
   <ds:schemaRefs>
     <ds:schemaRef ds:uri="http://schemas.openxmlformats.org/officeDocument/2006/bibliography"/>
   </ds:schemaRefs>

</xml_diff>